<commit_message>
[added] order object and changed word creater to set the content
</commit_message>
<xml_diff>
--- a/Accountant/bin/Debug/net6.0-windows/Template/Template.docx
+++ b/Accountant/bin/Debug/net6.0-windows/Template/Template.docx
@@ -3,6 +3,28 @@
 <w:document xmlns:wpc="http://schemas.microsoft.com/office/word/2010/wordprocessingCanvas" xmlns:cx="http://schemas.microsoft.com/office/drawing/2014/chartex" xmlns:cx1="http://schemas.microsoft.com/office/drawing/2015/9/8/chartex" xmlns:cx2="http://schemas.microsoft.com/office/drawing/2015/10/21/chartex" xmlns:cx3="http://schemas.microsoft.com/office/drawing/2016/5/9/chartex" xmlns:cx4="http://schemas.microsoft.com/office/drawing/2016/5/10/chartex" xmlns:cx5="http://schemas.microsoft.com/office/drawing/2016/5/11/chartex" xmlns:cx6="http://schemas.microsoft.com/office/drawing/2016/5/12/chartex" xmlns:cx7="http://schemas.microsoft.com/office/drawing/2016/5/13/chartex" xmlns:cx8="http://schemas.microsoft.com/office/drawing/2016/5/14/chartex" xmlns:mc="http://schemas.openxmlformats.org/markup-compatibility/2006" xmlns:aink="http://schemas.microsoft.com/office/drawing/2016/ink" xmlns:am3d="http://schemas.microsoft.com/office/drawing/2017/model3d" xmlns:o="urn:schemas-microsoft-com:office:office" xmlns:r="http://schemas.openxmlformats.org/officeDocument/2006/relationships" xmlns:m="http://schemas.openxmlformats.org/officeDocument/2006/math" xmlns:v="urn:schemas-microsoft-com:vml" xmlns:wp14="http://schemas.microsoft.com/office/word/2010/wordprocessingDrawing" xmlns:wp="http://schemas.openxmlformats.org/drawingml/2006/wordprocessingDrawing" xmlns:w10="urn:schemas-microsoft-com:office:word" xmlns:w="http://schemas.openxmlformats.org/wordprocessingml/2006/main" xmlns:w14="http://schemas.microsoft.com/office/word/2010/wordml" xmlns:w15="http://schemas.microsoft.com/office/word/2012/wordml" xmlns:w16cex="http://schemas.microsoft.com/office/word/2018/wordml/cex" xmlns:w16cid="http://schemas.microsoft.com/office/word/2016/wordml/cid" xmlns:w16="http://schemas.microsoft.com/office/word/2018/wordml" xmlns:w16sdtdh="http://schemas.microsoft.com/office/word/2020/wordml/sdtdatahash" xmlns:w16se="http://schemas.microsoft.com/office/word/2015/wordml/symex" xmlns:wpg="http://schemas.microsoft.com/office/word/2010/wordprocessingGroup" xmlns:wpi="http://schemas.microsoft.com/office/word/2010/wordprocessingInk" xmlns:wne="http://schemas.microsoft.com/office/word/2006/wordml" xmlns:wps="http://schemas.microsoft.com/office/word/2010/wordprocessingShape" mc:Ignorable="w14 w15 w16se w16cid w16 w16cex w16sdtdh wp14">
   <w:body>
     <w:p>
+      <w:pPr>
+        <w:rPr>
+          <w:sz w:val="32"/>
+          <w:szCs w:val="32"/>
+        </w:rPr>
+      </w:pPr>
+      <w:r>
+        <w:rPr>
+          <w:sz w:val="32"/>
+          <w:szCs w:val="32"/>
+        </w:rPr>
+        <w:t>Imkerei Rösch</w:t>
+      </w:r>
+    </w:p>
+    <w:p>
+      <w:r>
+        <w:t>Imkerei Rösch | Freiburger Straße 7 | 79183 Waldkirch</w:t>
+      </w:r>
+    </w:p>
+    <w:p/>
+    <w:p/>
+    <w:p>
       <w:proofErr w:type="spellStart"/>
       <w:r>
         <w:t>cCompany</w:t>
@@ -53,7 +75,83 @@
       </w:r>
       <w:proofErr w:type="spellStart"/>
       <w:r>
-        <w:t>cCity</w:t>
+        <w:t>cCit</w:t>
+      </w:r>
+      <w:r>
+        <w:t>y</w:t>
+      </w:r>
+      <w:proofErr w:type="spellEnd"/>
+    </w:p>
+    <w:p/>
+    <w:p>
+      <w:r>
+        <w:br/>
+      </w:r>
+    </w:p>
+    <w:p>
+      <w:pPr>
+        <w:rPr>
+          <w:sz w:val="24"/>
+          <w:szCs w:val="24"/>
+        </w:rPr>
+      </w:pPr>
+      <w:r>
+        <w:rPr>
+          <w:sz w:val="24"/>
+          <w:szCs w:val="24"/>
+        </w:rPr>
+        <w:t xml:space="preserve">Rechnungs-Nr.: </w:t>
+      </w:r>
+      <w:proofErr w:type="spellStart"/>
+      <w:r>
+        <w:rPr>
+          <w:sz w:val="24"/>
+          <w:szCs w:val="24"/>
+        </w:rPr>
+        <w:t>cNr</w:t>
+      </w:r>
+      <w:proofErr w:type="spellEnd"/>
+    </w:p>
+    <w:p>
+      <w:pPr>
+        <w:rPr>
+          <w:b/>
+          <w:bCs/>
+          <w:sz w:val="24"/>
+          <w:szCs w:val="24"/>
+        </w:rPr>
+      </w:pPr>
+      <w:r>
+        <w:rPr>
+          <w:b/>
+          <w:bCs/>
+          <w:sz w:val="24"/>
+          <w:szCs w:val="24"/>
+        </w:rPr>
+        <w:t>Rechnung für Honig</w:t>
+      </w:r>
+    </w:p>
+    <w:p>
+      <w:pPr>
+        <w:rPr>
+          <w:sz w:val="24"/>
+          <w:szCs w:val="24"/>
+        </w:rPr>
+      </w:pPr>
+      <w:r>
+        <w:rPr>
+          <w:sz w:val="24"/>
+          <w:szCs w:val="24"/>
+        </w:rPr>
+        <w:t xml:space="preserve">Lieferung </w:t>
+      </w:r>
+      <w:proofErr w:type="spellStart"/>
+      <w:r>
+        <w:rPr>
+          <w:sz w:val="24"/>
+          <w:szCs w:val="24"/>
+        </w:rPr>
+        <w:t>cDate</w:t>
       </w:r>
       <w:proofErr w:type="spellEnd"/>
     </w:p>
@@ -62,35 +160,479 @@
       <w:tblPr>
         <w:tblStyle w:val="Tabellenraster"/>
         <w:tblW w:w="0" w:type="auto"/>
+        <w:tblBorders>
+          <w:top w:val="none" w:sz="0" w:space="0" w:color="auto"/>
+          <w:left w:val="none" w:sz="0" w:space="0" w:color="auto"/>
+          <w:bottom w:val="none" w:sz="0" w:space="0" w:color="auto"/>
+          <w:right w:val="none" w:sz="0" w:space="0" w:color="auto"/>
+        </w:tblBorders>
         <w:tblLook w:val="04A0" w:firstRow="1" w:lastRow="0" w:firstColumn="1" w:lastColumn="0" w:noHBand="0" w:noVBand="1"/>
       </w:tblPr>
       <w:tblGrid>
-        <w:gridCol w:w="3020"/>
-        <w:gridCol w:w="3021"/>
-        <w:gridCol w:w="3021"/>
+        <w:gridCol w:w="1134"/>
+        <w:gridCol w:w="2694"/>
+        <w:gridCol w:w="1267"/>
+        <w:gridCol w:w="1918"/>
+        <w:gridCol w:w="242"/>
+        <w:gridCol w:w="1592"/>
+        <w:gridCol w:w="225"/>
       </w:tblGrid>
       <w:tr>
-        <w:tc>
-          <w:tcPr>
-            <w:tcW w:w="3020" w:type="dxa"/>
+        <w:trPr>
+          <w:gridAfter w:val="1"/>
+          <w:wAfter w:w="225" w:type="dxa"/>
+        </w:trPr>
+        <w:tc>
+          <w:tcPr>
+            <w:tcW w:w="1134" w:type="dxa"/>
+            <w:tcBorders>
+              <w:top w:val="nil"/>
+              <w:bottom w:val="single" w:sz="4" w:space="0" w:color="auto"/>
+              <w:right w:val="nil"/>
+            </w:tcBorders>
+          </w:tcPr>
+          <w:p>
+            <w:pPr>
+              <w:rPr>
+                <w:b/>
+                <w:bCs/>
+              </w:rPr>
+            </w:pPr>
+            <w:r>
+              <w:rPr>
+                <w:b/>
+                <w:bCs/>
+              </w:rPr>
+              <w:t>Stückzahl</w:t>
+            </w:r>
+          </w:p>
+        </w:tc>
+        <w:tc>
+          <w:tcPr>
+            <w:tcW w:w="2694" w:type="dxa"/>
+            <w:tcBorders>
+              <w:top w:val="nil"/>
+              <w:left w:val="nil"/>
+              <w:bottom w:val="single" w:sz="4" w:space="0" w:color="auto"/>
+              <w:right w:val="nil"/>
+            </w:tcBorders>
+          </w:tcPr>
+          <w:p>
+            <w:pPr>
+              <w:rPr>
+                <w:b/>
+                <w:bCs/>
+              </w:rPr>
+            </w:pPr>
+            <w:r>
+              <w:rPr>
+                <w:b/>
+                <w:bCs/>
+              </w:rPr>
+              <w:t>Produkt</w:t>
+            </w:r>
+          </w:p>
+        </w:tc>
+        <w:tc>
+          <w:tcPr>
+            <w:tcW w:w="1267" w:type="dxa"/>
+            <w:tcBorders>
+              <w:top w:val="nil"/>
+              <w:left w:val="nil"/>
+              <w:bottom w:val="single" w:sz="4" w:space="0" w:color="auto"/>
+              <w:right w:val="nil"/>
+            </w:tcBorders>
+          </w:tcPr>
+          <w:p>
+            <w:pPr>
+              <w:rPr>
+                <w:b/>
+                <w:bCs/>
+              </w:rPr>
+            </w:pPr>
+            <w:r>
+              <w:rPr>
+                <w:b/>
+                <w:bCs/>
+              </w:rPr>
+              <w:t>Einzelpreis</w:t>
+            </w:r>
+          </w:p>
+        </w:tc>
+        <w:tc>
+          <w:tcPr>
+            <w:tcW w:w="1918" w:type="dxa"/>
+            <w:tcBorders>
+              <w:top w:val="nil"/>
+              <w:left w:val="nil"/>
+              <w:bottom w:val="single" w:sz="4" w:space="0" w:color="auto"/>
+              <w:right w:val="nil"/>
+            </w:tcBorders>
+          </w:tcPr>
+          <w:p>
+            <w:pPr>
+              <w:rPr>
+                <w:b/>
+                <w:bCs/>
+              </w:rPr>
+            </w:pPr>
+            <w:r>
+              <w:rPr>
+                <w:b/>
+                <w:bCs/>
+              </w:rPr>
+              <w:t>Einheit</w:t>
+            </w:r>
+          </w:p>
+        </w:tc>
+        <w:tc>
+          <w:tcPr>
+            <w:tcW w:w="1834" w:type="dxa"/>
+            <w:gridSpan w:val="2"/>
+            <w:tcBorders>
+              <w:left w:val="nil"/>
+              <w:bottom w:val="single" w:sz="4" w:space="0" w:color="auto"/>
+            </w:tcBorders>
+          </w:tcPr>
+          <w:p>
+            <w:pPr>
+              <w:rPr>
+                <w:b/>
+                <w:bCs/>
+              </w:rPr>
+            </w:pPr>
+            <w:r>
+              <w:rPr>
+                <w:b/>
+                <w:bCs/>
+              </w:rPr>
+              <w:t>Preis</w:t>
+            </w:r>
+          </w:p>
+        </w:tc>
+      </w:tr>
+      <w:tr>
+        <w:tc>
+          <w:tcPr>
+            <w:tcW w:w="1134" w:type="dxa"/>
+            <w:tcBorders>
+              <w:top w:val="single" w:sz="4" w:space="0" w:color="auto"/>
+              <w:bottom w:val="nil"/>
+              <w:right w:val="nil"/>
+            </w:tcBorders>
           </w:tcPr>
           <w:p/>
         </w:tc>
         <w:tc>
           <w:tcPr>
-            <w:tcW w:w="3021" w:type="dxa"/>
+            <w:tcW w:w="2694" w:type="dxa"/>
+            <w:tcBorders>
+              <w:top w:val="single" w:sz="4" w:space="0" w:color="auto"/>
+              <w:left w:val="nil"/>
+              <w:bottom w:val="nil"/>
+              <w:right w:val="nil"/>
+            </w:tcBorders>
           </w:tcPr>
           <w:p/>
         </w:tc>
         <w:tc>
           <w:tcPr>
-            <w:tcW w:w="3021" w:type="dxa"/>
+            <w:tcW w:w="1267" w:type="dxa"/>
+            <w:tcBorders>
+              <w:top w:val="single" w:sz="4" w:space="0" w:color="auto"/>
+              <w:left w:val="nil"/>
+              <w:bottom w:val="nil"/>
+              <w:right w:val="nil"/>
+            </w:tcBorders>
           </w:tcPr>
           <w:p/>
+        </w:tc>
+        <w:tc>
+          <w:tcPr>
+            <w:tcW w:w="2160" w:type="dxa"/>
+            <w:gridSpan w:val="2"/>
+            <w:tcBorders>
+              <w:top w:val="single" w:sz="4" w:space="0" w:color="auto"/>
+              <w:left w:val="nil"/>
+              <w:bottom w:val="nil"/>
+              <w:right w:val="nil"/>
+            </w:tcBorders>
+          </w:tcPr>
+          <w:p/>
+        </w:tc>
+        <w:tc>
+          <w:tcPr>
+            <w:tcW w:w="1817" w:type="dxa"/>
+            <w:gridSpan w:val="2"/>
+            <w:tcBorders>
+              <w:top w:val="single" w:sz="4" w:space="0" w:color="auto"/>
+              <w:left w:val="nil"/>
+              <w:bottom w:val="nil"/>
+            </w:tcBorders>
+          </w:tcPr>
+          <w:p/>
+        </w:tc>
+      </w:tr>
+      <w:tr>
+        <w:tc>
+          <w:tcPr>
+            <w:tcW w:w="1134" w:type="dxa"/>
+            <w:tcBorders>
+              <w:top w:val="nil"/>
+              <w:bottom w:val="nil"/>
+              <w:right w:val="nil"/>
+            </w:tcBorders>
+          </w:tcPr>
+          <w:p/>
+        </w:tc>
+        <w:tc>
+          <w:tcPr>
+            <w:tcW w:w="2694" w:type="dxa"/>
+            <w:tcBorders>
+              <w:top w:val="nil"/>
+              <w:left w:val="nil"/>
+              <w:bottom w:val="nil"/>
+              <w:right w:val="nil"/>
+            </w:tcBorders>
+          </w:tcPr>
+          <w:p/>
+        </w:tc>
+        <w:tc>
+          <w:tcPr>
+            <w:tcW w:w="1267" w:type="dxa"/>
+            <w:tcBorders>
+              <w:top w:val="nil"/>
+              <w:left w:val="nil"/>
+              <w:bottom w:val="nil"/>
+              <w:right w:val="nil"/>
+            </w:tcBorders>
+          </w:tcPr>
+          <w:p/>
+        </w:tc>
+        <w:tc>
+          <w:tcPr>
+            <w:tcW w:w="2160" w:type="dxa"/>
+            <w:gridSpan w:val="2"/>
+            <w:tcBorders>
+              <w:top w:val="nil"/>
+              <w:left w:val="nil"/>
+              <w:bottom w:val="nil"/>
+              <w:right w:val="nil"/>
+            </w:tcBorders>
+          </w:tcPr>
+          <w:p>
+            <w:r>
+              <w:t>Nettosumme</w:t>
+            </w:r>
+          </w:p>
+        </w:tc>
+        <w:tc>
+          <w:tcPr>
+            <w:tcW w:w="1817" w:type="dxa"/>
+            <w:gridSpan w:val="2"/>
+            <w:tcBorders>
+              <w:top w:val="nil"/>
+              <w:left w:val="nil"/>
+              <w:bottom w:val="nil"/>
+            </w:tcBorders>
+          </w:tcPr>
+          <w:p>
+            <w:proofErr w:type="spellStart"/>
+            <w:r>
+              <w:t>cNoTaxes</w:t>
+            </w:r>
+            <w:proofErr w:type="spellEnd"/>
+          </w:p>
+        </w:tc>
+      </w:tr>
+      <w:tr>
+        <w:tc>
+          <w:tcPr>
+            <w:tcW w:w="1134" w:type="dxa"/>
+            <w:tcBorders>
+              <w:top w:val="nil"/>
+              <w:bottom w:val="nil"/>
+              <w:right w:val="nil"/>
+            </w:tcBorders>
+          </w:tcPr>
+          <w:p/>
+        </w:tc>
+        <w:tc>
+          <w:tcPr>
+            <w:tcW w:w="2694" w:type="dxa"/>
+            <w:tcBorders>
+              <w:top w:val="nil"/>
+              <w:left w:val="nil"/>
+              <w:bottom w:val="nil"/>
+              <w:right w:val="nil"/>
+            </w:tcBorders>
+          </w:tcPr>
+          <w:p/>
+        </w:tc>
+        <w:tc>
+          <w:tcPr>
+            <w:tcW w:w="1267" w:type="dxa"/>
+            <w:tcBorders>
+              <w:top w:val="nil"/>
+              <w:left w:val="nil"/>
+              <w:bottom w:val="nil"/>
+              <w:right w:val="nil"/>
+            </w:tcBorders>
+          </w:tcPr>
+          <w:p/>
+        </w:tc>
+        <w:tc>
+          <w:tcPr>
+            <w:tcW w:w="2160" w:type="dxa"/>
+            <w:gridSpan w:val="2"/>
+            <w:tcBorders>
+              <w:top w:val="nil"/>
+              <w:left w:val="nil"/>
+              <w:bottom w:val="nil"/>
+              <w:right w:val="nil"/>
+            </w:tcBorders>
+          </w:tcPr>
+          <w:p>
+            <w:r>
+              <w:t xml:space="preserve">Zuzüglich 9,5% </w:t>
+            </w:r>
+            <w:proofErr w:type="spellStart"/>
+            <w:r>
+              <w:t>Mwst.</w:t>
+            </w:r>
+            <w:proofErr w:type="spellEnd"/>
+          </w:p>
+        </w:tc>
+        <w:tc>
+          <w:tcPr>
+            <w:tcW w:w="1817" w:type="dxa"/>
+            <w:gridSpan w:val="2"/>
+            <w:tcBorders>
+              <w:top w:val="nil"/>
+              <w:left w:val="nil"/>
+              <w:bottom w:val="single" w:sz="4" w:space="0" w:color="auto"/>
+            </w:tcBorders>
+          </w:tcPr>
+          <w:p>
+            <w:proofErr w:type="spellStart"/>
+            <w:r>
+              <w:t>cTaxes</w:t>
+            </w:r>
+            <w:proofErr w:type="spellEnd"/>
+          </w:p>
+        </w:tc>
+      </w:tr>
+      <w:tr>
+        <w:tc>
+          <w:tcPr>
+            <w:tcW w:w="1134" w:type="dxa"/>
+            <w:tcBorders>
+              <w:top w:val="nil"/>
+              <w:bottom w:val="nil"/>
+              <w:right w:val="nil"/>
+            </w:tcBorders>
+          </w:tcPr>
+          <w:p/>
+        </w:tc>
+        <w:tc>
+          <w:tcPr>
+            <w:tcW w:w="2694" w:type="dxa"/>
+            <w:tcBorders>
+              <w:top w:val="nil"/>
+              <w:left w:val="nil"/>
+              <w:bottom w:val="nil"/>
+              <w:right w:val="nil"/>
+            </w:tcBorders>
+          </w:tcPr>
+          <w:p/>
+        </w:tc>
+        <w:tc>
+          <w:tcPr>
+            <w:tcW w:w="1267" w:type="dxa"/>
+            <w:tcBorders>
+              <w:top w:val="nil"/>
+              <w:left w:val="nil"/>
+              <w:bottom w:val="nil"/>
+              <w:right w:val="nil"/>
+            </w:tcBorders>
+          </w:tcPr>
+          <w:p/>
+        </w:tc>
+        <w:tc>
+          <w:tcPr>
+            <w:tcW w:w="2160" w:type="dxa"/>
+            <w:gridSpan w:val="2"/>
+            <w:tcBorders>
+              <w:top w:val="nil"/>
+              <w:left w:val="nil"/>
+              <w:bottom w:val="nil"/>
+              <w:right w:val="nil"/>
+            </w:tcBorders>
+          </w:tcPr>
+          <w:p>
+            <w:pPr>
+              <w:rPr>
+                <w:b/>
+                <w:bCs/>
+              </w:rPr>
+            </w:pPr>
+            <w:r>
+              <w:rPr>
+                <w:b/>
+                <w:bCs/>
+              </w:rPr>
+              <w:t>Endsumme</w:t>
+            </w:r>
+          </w:p>
+        </w:tc>
+        <w:tc>
+          <w:tcPr>
+            <w:tcW w:w="1817" w:type="dxa"/>
+            <w:gridSpan w:val="2"/>
+            <w:tcBorders>
+              <w:top w:val="single" w:sz="4" w:space="0" w:color="auto"/>
+              <w:left w:val="nil"/>
+              <w:bottom w:val="nil"/>
+            </w:tcBorders>
+          </w:tcPr>
+          <w:p>
+            <w:pPr>
+              <w:rPr>
+                <w:b/>
+                <w:bCs/>
+              </w:rPr>
+            </w:pPr>
+            <w:proofErr w:type="spellStart"/>
+            <w:r>
+              <w:rPr>
+                <w:b/>
+                <w:bCs/>
+              </w:rPr>
+              <w:t>cTotal</w:t>
+            </w:r>
+            <w:proofErr w:type="spellEnd"/>
+          </w:p>
         </w:tc>
       </w:tr>
     </w:tbl>
     <w:p/>
+    <w:p/>
+    <w:p>
+      <w:r>
+        <w:t>Wir danken Ihnen für die Bestellung.</w:t>
+      </w:r>
+    </w:p>
+    <w:p>
+      <w:r>
+        <w:t>Mit freundlichen Grüßen</w:t>
+      </w:r>
+    </w:p>
+    <w:p/>
+    <w:p>
+      <w:r>
+        <w:t>Bernd Rösch</w:t>
+      </w:r>
+    </w:p>
     <w:sectPr>
       <w:pgSz w:w="11906" w:h="16838"/>
       <w:pgMar w:top="1417" w:right="1417" w:bottom="1134" w:left="1417" w:header="708" w:footer="708" w:gutter="0"/>

</xml_diff>